<commit_message>
Power BI Technical Test
</commit_message>
<xml_diff>
--- a/Data Driven AI/Sharepoint Form.docx
+++ b/Data Driven AI/Sharepoint Form.docx
@@ -69,13 +69,16 @@
     </w:p>
     <w:p>
       <w:r>
-        <w:t xml:space="preserve">I don't have experience with Power </w:t>
+        <w:t xml:space="preserve">I have researched about Power Apps and it seems an intuitive way of creating small apps for businesses. I </w:t>
       </w:r>
       <w:proofErr w:type="gramStart"/>
       <w:r>
-        <w:t>Apps</w:t>
+        <w:t>don't</w:t>
       </w:r>
       <w:proofErr w:type="gramEnd"/>
+      <w:r>
+        <w:t xml:space="preserve"> have a project I've worked on in Power Apps, but I am willing to learn about the tool and other such technologies. </w:t>
+      </w:r>
     </w:p>
     <w:p>
       <w:pPr>
@@ -114,119 +117,127 @@
     </w:p>
     <w:p>
       <w:r>
-        <w:t xml:space="preserve">I would say one of my key weaknesses is taking tasks seriously and passionately </w:t>
-      </w:r>
-      <w:r>
-        <w:t>–</w:t>
-      </w:r>
-      <w:r>
-        <w:t xml:space="preserve"> which sometimes gets in the </w:t>
+        <w:t xml:space="preserve">One of my key weaknesses is taking tasks very seriously and passionately - which sometimes </w:t>
       </w:r>
       <w:proofErr w:type="gramStart"/>
       <w:r>
-        <w:t>way</w:t>
+        <w:t>isn't</w:t>
       </w:r>
       <w:proofErr w:type="gramEnd"/>
       <w:r>
+        <w:t xml:space="preserve"> reflected in other team members and creates communication gaps. I am working on it by regularly communicating with my teammates and understanding their point of view.  </w:t>
+      </w:r>
+    </w:p>
+    <w:p>
+      <w:pPr>
+        <w:rPr>
+          <w:b/>
+          <w:bCs/>
+        </w:rPr>
+      </w:pPr>
+      <w:r>
+        <w:rPr>
+          <w:b/>
+          <w:bCs/>
+        </w:rPr>
+        <w:t>What are your key strengths?</w:t>
+      </w:r>
+    </w:p>
+    <w:p>
+      <w:r>
+        <w:t xml:space="preserve">My key strength lies in my ambition - I am driven by doing good, tangible work where I can take ownership of my contribution. This gives me the confidence to take initiative, manage multiple projects together and seek assistance whenever required. </w:t>
+      </w:r>
+    </w:p>
+    <w:p>
+      <w:pPr>
+        <w:rPr>
+          <w:b/>
+          <w:bCs/>
+        </w:rPr>
+      </w:pPr>
+      <w:r>
+        <w:rPr>
+          <w:b/>
+          <w:bCs/>
+        </w:rPr>
+        <w:t>What drives you professionally?</w:t>
+      </w:r>
+    </w:p>
+    <w:p>
+      <w:r>
+        <w:t xml:space="preserve">My drive to learn difficult concepts continuously drives me professionally - Switching from </w:t>
+      </w:r>
+      <w:proofErr w:type="gramStart"/>
+      <w:r>
+        <w:t>Bachelors in Mathematics</w:t>
+      </w:r>
+      <w:proofErr w:type="gramEnd"/>
+      <w:r>
+        <w:t xml:space="preserve"> to Masters of Information Technology was difficult (since I didn't know much coding) - but as I move on to my 4th term with a WAM of 80 - I feel proud and confident to take up subjects that I didn't previously know I could do. This extends to my professional life as well.     </w:t>
+      </w:r>
+    </w:p>
+    <w:p>
+      <w:pPr>
+        <w:rPr>
+          <w:b/>
+          <w:bCs/>
+        </w:rPr>
+      </w:pPr>
+      <w:r>
+        <w:rPr>
+          <w:b/>
+          <w:bCs/>
+        </w:rPr>
+        <w:t>What salary ex Super do you desire if you took a paid role?  (saying "negotiable" will disqualify you ;)</w:t>
+      </w:r>
+      <w:r>
+        <w:rPr>
+          <w:b/>
+          <w:bCs/>
+        </w:rPr>
         <w:t xml:space="preserve"> </w:t>
       </w:r>
     </w:p>
     <w:p>
-      <w:pPr>
-        <w:rPr>
-          <w:b/>
-          <w:bCs/>
-        </w:rPr>
-      </w:pPr>
-      <w:r>
-        <w:rPr>
-          <w:b/>
-          <w:bCs/>
-        </w:rPr>
-        <w:t>What are your key strengths?</w:t>
-      </w:r>
-    </w:p>
-    <w:p>
-      <w:r>
-        <w:t xml:space="preserve">My key strength lies in my ambition - I am driven by doing good, tangible work where I can take ownership of my contribution. This gives me the confidence to take initiative, manage multiple projects together and seek assistance whenever required. </w:t>
-      </w:r>
-    </w:p>
-    <w:p>
-      <w:pPr>
-        <w:rPr>
-          <w:b/>
-          <w:bCs/>
-        </w:rPr>
-      </w:pPr>
-      <w:r>
-        <w:rPr>
-          <w:b/>
-          <w:bCs/>
-        </w:rPr>
-        <w:t>What drives you professionally?</w:t>
-      </w:r>
-    </w:p>
-    <w:p>
-      <w:r>
-        <w:t xml:space="preserve">My drive to learn difficult concepts continuously drives me professionally - Switching from </w:t>
+      <w:r>
+        <w:t xml:space="preserve">My salary as an intern at </w:t>
+      </w:r>
+      <w:proofErr w:type="spellStart"/>
+      <w:r>
+        <w:t>Kablamo</w:t>
+      </w:r>
+      <w:proofErr w:type="spellEnd"/>
+      <w:r>
+        <w:t xml:space="preserve"> was $50,000 per annum (ex-Super). Based on this and market research, I would desire a paid role of 65k - 78k per annum (ex-Super)</w:t>
+      </w:r>
+    </w:p>
+    <w:p>
+      <w:pPr>
+        <w:rPr>
+          <w:b/>
+          <w:bCs/>
+        </w:rPr>
+      </w:pPr>
+      <w:r>
+        <w:rPr>
+          <w:b/>
+          <w:bCs/>
+        </w:rPr>
+        <w:lastRenderedPageBreak/>
+        <w:t>Why do you want to work at Data-Driven?</w:t>
+      </w:r>
+    </w:p>
+    <w:p>
+      <w:r>
+        <w:t xml:space="preserve">I have heard great comments about Data-Driven management and the work style from my seniors. This has really motivated me to work at the organization. Besides, I am also a </w:t>
       </w:r>
       <w:proofErr w:type="gramStart"/>
       <w:r>
-        <w:t>Bachelors in Mathematics</w:t>
+        <w:t>Masters of Data Science</w:t>
       </w:r>
       <w:proofErr w:type="gramEnd"/>
       <w:r>
-        <w:t xml:space="preserve"> to Masters of Information Technology was difficult (since I didn't know much coding) - but as I move on to my 4th term with a WAM of 80 - I feel proud and confident to take up subjects that I didn't previously know I could do. This extends to my professional life as well.     </w:t>
-      </w:r>
-    </w:p>
-    <w:p>
-      <w:pPr>
-        <w:rPr>
-          <w:b/>
-          <w:bCs/>
-        </w:rPr>
-      </w:pPr>
-      <w:r>
-        <w:rPr>
-          <w:b/>
-          <w:bCs/>
-        </w:rPr>
-        <w:t>What salary ex Super do you desire if you took a paid role?  (saying "negotiable" will disqualify you ;)</w:t>
-      </w:r>
-      <w:r>
-        <w:rPr>
-          <w:b/>
-          <w:bCs/>
-        </w:rPr>
-        <w:t xml:space="preserve"> </w:t>
-      </w:r>
-    </w:p>
-    <w:p>
-      <w:r>
-        <w:t xml:space="preserve">My salary as an intern at </w:t>
-      </w:r>
-      <w:proofErr w:type="spellStart"/>
-      <w:r>
-        <w:t>Kablamo</w:t>
-      </w:r>
-      <w:proofErr w:type="spellEnd"/>
-      <w:r>
-        <w:t xml:space="preserve"> was $50,000 per annum (ex-Super). Based on this and market research, I would desire a paid role of 65k - 78k per annum (ex-Super)</w:t>
-      </w:r>
-    </w:p>
-    <w:p>
-      <w:pPr>
-        <w:rPr>
-          <w:b/>
-          <w:bCs/>
-        </w:rPr>
-      </w:pPr>
-      <w:r>
-        <w:rPr>
-          <w:b/>
-          <w:bCs/>
-        </w:rPr>
-        <w:t>Why do you want to work at Data-Driven?</w:t>
+        <w:t xml:space="preserve"> &amp; AI student at UNSW and I believe Data-Driven would be able to provide me with the experience of working closely in projects related to my field. I am also interested in working with cloud technologies (and have some experience in it as well), which is something Data-Driven also follows so I believe I will be able to thrive in this environment.  </w:t>
       </w:r>
     </w:p>
     <w:p>
@@ -246,7 +257,6 @@
     </w:p>
     <w:p>
       <w:r>
-        <w:lastRenderedPageBreak/>
         <w:t xml:space="preserve">Currently, I am on a student visa (subclass 500) and I have the right to work 20 hours when the session is in place and unlimited during the holidays.  </w:t>
       </w:r>
     </w:p>

</xml_diff>